<commit_message>
ADDED LINKS FOR POSTER MATERIAL
</commit_message>
<xml_diff>
--- a/FRONT CONTROLLER DESIGN PATTERN (Poster Document).docx
+++ b/FRONT CONTROLLER DESIGN PATTERN (Poster Document).docx
@@ -60,21 +60,7 @@
             <w:u w:val="none"/>
             <w:shd w:val="clear" w:color="auto" w:fill="FFFFFF"/>
           </w:rPr>
-          <w:t>D</w:t>
-        </w:r>
-        <w:r>
-          <w:rPr>
-            <w:rStyle w:val="Hyperlink"/>
-            <w:rFonts w:ascii="Arial" w:hAnsi="Arial" w:cs="Arial"/>
-            <w:b/>
-            <w:bCs/>
-            <w:color w:val="000000" w:themeColor="text1"/>
-            <w:sz w:val="26"/>
-            <w:szCs w:val="26"/>
-            <w:u w:val="none"/>
-            <w:shd w:val="clear" w:color="auto" w:fill="FFFFFF"/>
-          </w:rPr>
-          <w:t>efinition</w:t>
+          <w:t>Definition</w:t>
         </w:r>
       </w:hyperlink>
       <w:r>
@@ -464,18 +450,7 @@
           <w:szCs w:val="24"/>
           <w14:ligatures w14:val="none"/>
         </w:rPr>
-        <w:t>I</w:t>
-      </w:r>
-      <w:r>
-        <w:rPr>
-          <w:rFonts w:ascii="Segoe UI" w:eastAsia="Times New Roman" w:hAnsi="Segoe UI" w:cs="Segoe UI"/>
-          <w:color w:val="000000"/>
-          <w:kern w:val="0"/>
-          <w:sz w:val="24"/>
-          <w:szCs w:val="24"/>
-          <w14:ligatures w14:val="none"/>
-        </w:rPr>
-        <w:t>t reduces the duplication of code in JSP pages, especially in those cases where several resources require the same processing.</w:t>
+        <w:t>It reduces the duplication of code in JSP pages, especially in those cases where several resources require the same processing.</w:t>
       </w:r>
     </w:p>
     <w:p>
@@ -635,20 +610,7 @@
           <w14:ligatures w14:val="none"/>
         </w:rPr>
         <w:lastRenderedPageBreak/>
-        <w:t>Dis</w:t>
-      </w:r>
-      <w:r>
-        <w:rPr>
-          <w:rFonts w:ascii="Arial" w:eastAsia="Times New Roman" w:hAnsi="Arial" w:cs="Arial"/>
-          <w:b/>
-          <w:bCs/>
-          <w:color w:val="000000"/>
-          <w:kern w:val="0"/>
-          <w:sz w:val="26"/>
-          <w:szCs w:val="26"/>
-          <w14:ligatures w14:val="none"/>
-        </w:rPr>
-        <w:t>Advantages</w:t>
+        <w:t>DisAdvantages</w:t>
       </w:r>
       <w:proofErr w:type="spellEnd"/>
       <w:r>
@@ -781,18 +743,7 @@
           <w:szCs w:val="23"/>
           <w14:ligatures w14:val="none"/>
         </w:rPr>
-        <w:t>Each http request is unique and separate and should be treated as such</w:t>
-      </w:r>
-      <w:r>
-        <w:rPr>
-          <w:rFonts w:ascii="inherit" w:eastAsia="Times New Roman" w:hAnsi="inherit" w:cs="Segoe UI"/>
-          <w:color w:val="232629"/>
-          <w:kern w:val="0"/>
-          <w:sz w:val="23"/>
-          <w:szCs w:val="23"/>
-          <w14:ligatures w14:val="none"/>
-        </w:rPr>
-        <w:t>.</w:t>
+        <w:t>Each http request is unique and separate and should be treated as such.</w:t>
       </w:r>
     </w:p>
     <w:p>
@@ -925,7 +876,7 @@
           <w:noProof/>
         </w:rPr>
         <w:drawing>
-          <wp:inline distT="0" distB="0" distL="0" distR="0">
+          <wp:inline distT="0" distB="0" distL="0" distR="0" wp14:anchorId="372A3E71" wp14:editId="6AAA484B">
             <wp:extent cx="6140450" cy="3817037"/>
             <wp:effectExtent l="0" t="0" r="0" b="0"/>
             <wp:docPr id="1" name="Picture 1" descr="Front Controller Pattern"/>
@@ -988,6 +939,151 @@
           <w14:ligatures w14:val="none"/>
         </w:rPr>
       </w:pPr>
+    </w:p>
+    <w:p>
+      <w:pPr>
+        <w:shd w:val="clear" w:color="auto" w:fill="FFFFFF"/>
+        <w:spacing w:before="60" w:after="100" w:afterAutospacing="1" w:line="375" w:lineRule="atLeast"/>
+        <w:jc w:val="both"/>
+        <w:rPr>
+          <w:rFonts w:ascii="Segoe UI" w:eastAsia="Times New Roman" w:hAnsi="Segoe UI" w:cs="Segoe UI"/>
+          <w:color w:val="000000"/>
+          <w:kern w:val="0"/>
+          <w:sz w:val="24"/>
+          <w:szCs w:val="24"/>
+          <w14:ligatures w14:val="none"/>
+        </w:rPr>
+      </w:pPr>
+    </w:p>
+    <w:p>
+      <w:pPr>
+        <w:shd w:val="clear" w:color="auto" w:fill="FFFFFF"/>
+        <w:spacing w:before="60" w:after="100" w:afterAutospacing="1" w:line="375" w:lineRule="atLeast"/>
+        <w:jc w:val="both"/>
+        <w:rPr>
+          <w:rFonts w:ascii="Segoe UI" w:eastAsia="Times New Roman" w:hAnsi="Segoe UI" w:cs="Segoe UI"/>
+          <w:color w:val="000000"/>
+          <w:kern w:val="0"/>
+          <w:sz w:val="24"/>
+          <w:szCs w:val="24"/>
+          <w14:ligatures w14:val="none"/>
+        </w:rPr>
+      </w:pPr>
+    </w:p>
+    <w:p>
+      <w:pPr>
+        <w:shd w:val="clear" w:color="auto" w:fill="FFFFFF"/>
+        <w:spacing w:before="60" w:after="100" w:afterAutospacing="1" w:line="375" w:lineRule="atLeast"/>
+        <w:jc w:val="both"/>
+        <w:rPr>
+          <w:rFonts w:ascii="Segoe UI" w:eastAsia="Times New Roman" w:hAnsi="Segoe UI" w:cs="Segoe UI"/>
+          <w:color w:val="000000"/>
+          <w:kern w:val="0"/>
+          <w:sz w:val="24"/>
+          <w:szCs w:val="24"/>
+          <w14:ligatures w14:val="none"/>
+        </w:rPr>
+      </w:pPr>
+    </w:p>
+    <w:p>
+      <w:pPr>
+        <w:shd w:val="clear" w:color="auto" w:fill="FFFFFF"/>
+        <w:spacing w:before="60" w:after="100" w:afterAutospacing="1" w:line="375" w:lineRule="atLeast"/>
+        <w:jc w:val="both"/>
+        <w:rPr>
+          <w:rFonts w:ascii="Segoe UI" w:eastAsia="Times New Roman" w:hAnsi="Segoe UI" w:cs="Segoe UI"/>
+          <w:color w:val="000000"/>
+          <w:kern w:val="0"/>
+          <w:sz w:val="24"/>
+          <w:szCs w:val="24"/>
+          <w14:ligatures w14:val="none"/>
+        </w:rPr>
+      </w:pPr>
+    </w:p>
+    <w:p>
+      <w:pPr>
+        <w:shd w:val="clear" w:color="auto" w:fill="FFFFFF"/>
+        <w:spacing w:before="60" w:after="100" w:afterAutospacing="1" w:line="375" w:lineRule="atLeast"/>
+        <w:jc w:val="both"/>
+        <w:rPr>
+          <w:rFonts w:ascii="Segoe UI" w:eastAsia="Times New Roman" w:hAnsi="Segoe UI" w:cs="Segoe UI"/>
+          <w:b/>
+          <w:bCs/>
+          <w:i/>
+          <w:iCs/>
+          <w:color w:val="000000"/>
+          <w:kern w:val="0"/>
+          <w:sz w:val="40"/>
+          <w:szCs w:val="40"/>
+          <w14:ligatures w14:val="none"/>
+        </w:rPr>
+      </w:pPr>
+      <w:r>
+        <w:rPr>
+          <w:rFonts w:ascii="Segoe UI" w:eastAsia="Times New Roman" w:hAnsi="Segoe UI" w:cs="Segoe UI"/>
+          <w:b/>
+          <w:bCs/>
+          <w:i/>
+          <w:iCs/>
+          <w:color w:val="000000"/>
+          <w:kern w:val="0"/>
+          <w:sz w:val="40"/>
+          <w:szCs w:val="40"/>
+          <w14:ligatures w14:val="none"/>
+        </w:rPr>
+        <w:lastRenderedPageBreak/>
+        <w:t>LINK-MATERIAL FOR POSTER:</w:t>
+      </w:r>
+    </w:p>
+    <w:p>
+      <w:pPr>
+        <w:shd w:val="clear" w:color="auto" w:fill="FFFFFF"/>
+        <w:spacing w:before="60" w:after="100" w:afterAutospacing="1" w:line="375" w:lineRule="atLeast"/>
+        <w:jc w:val="both"/>
+        <w:rPr>
+          <w:rFonts w:ascii="Segoe UI" w:eastAsia="Times New Roman" w:hAnsi="Segoe UI" w:cs="Segoe UI"/>
+          <w:color w:val="000000"/>
+          <w:kern w:val="0"/>
+          <w:sz w:val="28"/>
+          <w:szCs w:val="28"/>
+          <w14:ligatures w14:val="none"/>
+        </w:rPr>
+      </w:pPr>
+      <w:hyperlink r:id="rId7" w:history="1">
+        <w:r>
+          <w:rPr>
+            <w:rStyle w:val="Hyperlink"/>
+            <w:rFonts w:ascii="Segoe UI" w:eastAsia="Times New Roman" w:hAnsi="Segoe UI" w:cs="Segoe UI"/>
+            <w:kern w:val="0"/>
+            <w:sz w:val="28"/>
+            <w:szCs w:val="28"/>
+            <w14:ligatures w14:val="none"/>
+          </w:rPr>
+          <w:t>https://sceweb.sce.uhcl.edu/</w:t>
+        </w:r>
+        <w:r>
+          <w:rPr>
+            <w:rStyle w:val="Hyperlink"/>
+            <w:rFonts w:ascii="Segoe UI" w:eastAsia="Times New Roman" w:hAnsi="Segoe UI" w:cs="Segoe UI"/>
+            <w:kern w:val="0"/>
+            <w:sz w:val="28"/>
+            <w:szCs w:val="28"/>
+            <w14:ligatures w14:val="none"/>
+          </w:rPr>
+          <w:t>h</w:t>
+        </w:r>
+        <w:r>
+          <w:rPr>
+            <w:rStyle w:val="Hyperlink"/>
+            <w:rFonts w:ascii="Segoe UI" w:eastAsia="Times New Roman" w:hAnsi="Segoe UI" w:cs="Segoe UI"/>
+            <w:kern w:val="0"/>
+            <w:sz w:val="28"/>
+            <w:szCs w:val="28"/>
+            <w14:ligatures w14:val="none"/>
+          </w:rPr>
+          <w:t>elm/WEBPAGES-SoftwareDesignPatterns/myfiles/TableContents/Module-32/design_pattern__front_controlle.html</w:t>
+        </w:r>
+      </w:hyperlink>
     </w:p>
     <w:p>
       <w:pPr>
@@ -2890,7 +2986,6 @@
     <w:name w:val="Hyperlink"/>
     <w:basedOn w:val="DefaultParagraphFont"/>
     <w:uiPriority w:val="99"/>
-    <w:semiHidden/>
     <w:unhideWhenUsed/>
     <w:rsid w:val="00842F91"/>
     <w:rPr>
@@ -2941,6 +3036,30 @@
       <w:sz w:val="36"/>
       <w:szCs w:val="36"/>
       <w14:ligatures w14:val="none"/>
+    </w:rPr>
+  </w:style>
+  <w:style w:type="character" w:styleId="UnresolvedMention">
+    <w:name w:val="Unresolved Mention"/>
+    <w:basedOn w:val="DefaultParagraphFont"/>
+    <w:uiPriority w:val="99"/>
+    <w:semiHidden/>
+    <w:unhideWhenUsed/>
+    <w:rsid w:val="00C17ABB"/>
+    <w:rPr>
+      <w:color w:val="605E5C"/>
+      <w:shd w:val="clear" w:color="auto" w:fill="E1DFDD"/>
+    </w:rPr>
+  </w:style>
+  <w:style w:type="character" w:styleId="FollowedHyperlink">
+    <w:name w:val="FollowedHyperlink"/>
+    <w:basedOn w:val="DefaultParagraphFont"/>
+    <w:uiPriority w:val="99"/>
+    <w:semiHidden/>
+    <w:unhideWhenUsed/>
+    <w:rsid w:val="00C17ABB"/>
+    <w:rPr>
+      <w:color w:val="954F72" w:themeColor="followedHyperlink"/>
+      <w:u w:val="single"/>
     </w:rPr>
   </w:style>
 </w:styles>

</xml_diff>